<commit_message>
cap nhat code wifi
</commit_message>
<xml_diff>
--- a/VMIG2016 IGLOVES/1512479-NhaSangTaoVietNam/Thành tích đạt được.docx
+++ b/VMIG2016 IGLOVES/1512479-NhaSangTaoVietNam/Thành tích đạt được.docx
@@ -18,6 +18,20 @@
     </w:p>
     <w:p>
       <w:pPr>
+        <w:spacing w:line="360" w:lineRule="auto"/>
+        <w:rPr>
+          <w:rFonts w:ascii="Segoe UI" w:hAnsi="Segoe UI" w:cs="Segoe UI"/>
+        </w:rPr>
+      </w:pPr>
+      <w:r>
+        <w:rPr>
+          <w:rFonts w:ascii="Segoe UI" w:hAnsi="Segoe UI" w:cs="Segoe UI"/>
+        </w:rPr>
+        <w:t>Đề tài: “Thiết bị đa năng chống khuyết tật học đường và hỗ trợ học tập cho học sinh”</w:t>
+      </w:r>
+    </w:p>
+    <w:p>
+      <w:pPr>
         <w:pStyle w:val="oancuaDanhsach"/>
         <w:numPr>
           <w:ilvl w:val="0"/>
@@ -75,6 +89,20 @@
     </w:p>
     <w:p>
       <w:pPr>
+        <w:spacing w:line="360" w:lineRule="auto"/>
+        <w:rPr>
+          <w:rFonts w:ascii="Segoe UI" w:hAnsi="Segoe UI" w:cs="Segoe UI"/>
+        </w:rPr>
+      </w:pPr>
+      <w:r>
+        <w:rPr>
+          <w:rFonts w:ascii="Segoe UI" w:hAnsi="Segoe UI" w:cs="Segoe UI"/>
+        </w:rPr>
+        <w:t>Đề tài: “T-res Robot phục vụ học tập</w:t>
+      </w:r>
+    </w:p>
+    <w:p>
+      <w:pPr>
         <w:pStyle w:val="oancuaDanhsach"/>
         <w:numPr>
           <w:ilvl w:val="0"/>
@@ -156,243 +184,321 @@
     </w:p>
     <w:p>
       <w:pPr>
-        <w:pStyle w:val="oancuaDanhsach"/>
-        <w:numPr>
-          <w:ilvl w:val="0"/>
-          <w:numId w:val="1"/>
-        </w:numPr>
-        <w:spacing w:line="360" w:lineRule="auto"/>
-        <w:rPr>
-          <w:rFonts w:ascii="Segoe UI" w:hAnsi="Segoe UI" w:cs="Segoe UI"/>
-        </w:rPr>
-      </w:pPr>
-      <w:r>
-        <w:rPr>
-          <w:rFonts w:ascii="Segoe UI" w:hAnsi="Segoe UI" w:cs="Segoe UI"/>
-        </w:rPr>
-        <w:t xml:space="preserve">Giải </w:t>
-      </w:r>
-      <w:r>
-        <w:rPr>
-          <w:rFonts w:ascii="Segoe UI" w:hAnsi="Segoe UI" w:cs="Segoe UI"/>
-        </w:rPr>
-        <w:t>Sản phẩm Sáng Tạo cuộc thi App Inventor cấp trường 2015</w:t>
-      </w:r>
-    </w:p>
-    <w:p>
-      <w:pPr>
-        <w:pStyle w:val="oancuaDanhsach"/>
-        <w:numPr>
-          <w:ilvl w:val="0"/>
-          <w:numId w:val="1"/>
-        </w:numPr>
-        <w:spacing w:line="360" w:lineRule="auto"/>
-        <w:rPr>
-          <w:rFonts w:ascii="Segoe UI" w:hAnsi="Segoe UI" w:cs="Segoe UI"/>
-        </w:rPr>
-      </w:pPr>
-      <w:r>
-        <w:rPr>
-          <w:rFonts w:ascii="Segoe UI" w:hAnsi="Segoe UI" w:cs="Segoe UI"/>
-        </w:rPr>
-        <w:t>Giải KK Sidea cấp trường 2016</w:t>
-      </w:r>
-    </w:p>
-    <w:p>
-      <w:pPr>
-        <w:pStyle w:val="oancuaDanhsach"/>
-        <w:numPr>
-          <w:ilvl w:val="0"/>
-          <w:numId w:val="1"/>
-        </w:numPr>
-        <w:spacing w:line="360" w:lineRule="auto"/>
-        <w:rPr>
-          <w:rFonts w:ascii="Segoe UI" w:hAnsi="Segoe UI" w:cs="Segoe UI"/>
-        </w:rPr>
-      </w:pPr>
-      <w:r>
-        <w:rPr>
-          <w:rFonts w:ascii="Segoe UI" w:hAnsi="Segoe UI" w:cs="Segoe UI"/>
-          <w:color w:val="000000"/>
-          <w:sz w:val="23"/>
-          <w:szCs w:val="23"/>
-        </w:rPr>
-        <w:t>Giải Nhất cuộc thi Nasa Space Apps Challenge 2016 cấp toàn Quốc</w:t>
-      </w:r>
-    </w:p>
-    <w:p>
-      <w:pPr>
-        <w:pStyle w:val="oancuaDanhsach"/>
-        <w:numPr>
-          <w:ilvl w:val="0"/>
-          <w:numId w:val="1"/>
-        </w:numPr>
-        <w:spacing w:line="360" w:lineRule="auto"/>
-        <w:rPr>
-          <w:rFonts w:ascii="Segoe UI" w:hAnsi="Segoe UI" w:cs="Segoe UI"/>
-        </w:rPr>
-      </w:pPr>
-      <w:r>
-        <w:rPr>
-          <w:rFonts w:ascii="Segoe UI" w:hAnsi="Segoe UI" w:cs="Segoe UI"/>
-          <w:color w:val="000000"/>
-          <w:sz w:val="23"/>
-          <w:szCs w:val="23"/>
-        </w:rPr>
-        <w:t xml:space="preserve">Huy chương Bạc Liên Hoan Sáng Tạo Trẻ Tp Hồ Chí Minh </w:t>
-      </w:r>
-      <w:r>
-        <w:rPr>
-          <w:rFonts w:ascii="Segoe UI" w:hAnsi="Segoe UI" w:cs="Segoe UI"/>
-          <w:color w:val="000000"/>
-          <w:sz w:val="23"/>
-          <w:szCs w:val="23"/>
-        </w:rPr>
-        <w:t>11/</w:t>
-      </w:r>
-      <w:r>
-        <w:rPr>
-          <w:rFonts w:ascii="Segoe UI" w:hAnsi="Segoe UI" w:cs="Segoe UI"/>
-          <w:color w:val="000000"/>
-          <w:sz w:val="23"/>
-          <w:szCs w:val="23"/>
-        </w:rPr>
-        <w:t>2016</w:t>
-      </w:r>
-    </w:p>
-    <w:p>
-      <w:pPr>
-        <w:pStyle w:val="oancuaDanhsach"/>
-        <w:numPr>
-          <w:ilvl w:val="0"/>
-          <w:numId w:val="1"/>
-        </w:numPr>
-        <w:spacing w:line="360" w:lineRule="auto"/>
-        <w:rPr>
-          <w:rFonts w:ascii="Segoe UI" w:hAnsi="Segoe UI" w:cs="Segoe UI"/>
-        </w:rPr>
-      </w:pPr>
-      <w:r>
-        <w:rPr>
-          <w:rFonts w:ascii="Segoe UI" w:hAnsi="Segoe UI" w:cs="Segoe UI"/>
-          <w:color w:val="000000"/>
-          <w:sz w:val="23"/>
-          <w:szCs w:val="23"/>
-        </w:rPr>
-        <w:t xml:space="preserve">Giải Nhì toàn cuộc cuộc thi Nhà Sáng Tạo Việt Nam với Intel Edison </w:t>
-      </w:r>
-      <w:r>
-        <w:rPr>
-          <w:rFonts w:ascii="Segoe UI" w:hAnsi="Segoe UI" w:cs="Segoe UI"/>
-          <w:color w:val="000000"/>
-          <w:sz w:val="23"/>
-          <w:szCs w:val="23"/>
-        </w:rPr>
-        <w:t>12/</w:t>
-      </w:r>
-      <w:r>
-        <w:rPr>
-          <w:rFonts w:ascii="Segoe UI" w:hAnsi="Segoe UI" w:cs="Segoe UI"/>
-          <w:color w:val="000000"/>
-          <w:sz w:val="23"/>
-          <w:szCs w:val="23"/>
-        </w:rPr>
-        <w:t>2016</w:t>
-      </w:r>
-    </w:p>
-    <w:p>
-      <w:pPr>
-        <w:pStyle w:val="oancuaDanhsach"/>
-        <w:numPr>
-          <w:ilvl w:val="0"/>
-          <w:numId w:val="1"/>
-        </w:numPr>
-        <w:spacing w:line="360" w:lineRule="auto"/>
-        <w:rPr>
-          <w:rFonts w:ascii="Segoe UI" w:hAnsi="Segoe UI" w:cs="Segoe UI"/>
-        </w:rPr>
-      </w:pPr>
-      <w:r>
-        <w:rPr>
-          <w:rFonts w:ascii="Segoe UI" w:hAnsi="Segoe UI" w:cs="Segoe UI"/>
-          <w:color w:val="000000"/>
-          <w:sz w:val="23"/>
-          <w:szCs w:val="23"/>
-        </w:rPr>
-        <w:t xml:space="preserve">Huy chương Bạc Liên Hoan Sáng Tạo Trẻ Tp Hồ Chí Minh </w:t>
-      </w:r>
-      <w:r>
-        <w:rPr>
-          <w:rFonts w:ascii="Segoe UI" w:hAnsi="Segoe UI" w:cs="Segoe UI"/>
-          <w:color w:val="000000"/>
-          <w:sz w:val="23"/>
-          <w:szCs w:val="23"/>
-        </w:rPr>
-        <w:t>12/</w:t>
-      </w:r>
-      <w:r>
-        <w:rPr>
-          <w:rFonts w:ascii="Segoe UI" w:hAnsi="Segoe UI" w:cs="Segoe UI"/>
-          <w:color w:val="000000"/>
-          <w:sz w:val="23"/>
-          <w:szCs w:val="23"/>
-        </w:rPr>
-        <w:t>2017</w:t>
-      </w:r>
-    </w:p>
-    <w:p>
-      <w:pPr>
-        <w:pStyle w:val="oancuaDanhsach"/>
-        <w:numPr>
-          <w:ilvl w:val="0"/>
-          <w:numId w:val="1"/>
-        </w:numPr>
-        <w:spacing w:line="360" w:lineRule="auto"/>
-        <w:rPr>
-          <w:rFonts w:ascii="Segoe UI" w:hAnsi="Segoe UI" w:cs="Segoe UI"/>
-        </w:rPr>
-      </w:pPr>
-      <w:r>
-        <w:rPr>
-          <w:rFonts w:ascii="Segoe UI" w:hAnsi="Segoe UI" w:cs="Segoe UI"/>
-          <w:color w:val="000000"/>
-          <w:sz w:val="23"/>
-          <w:szCs w:val="23"/>
-        </w:rPr>
-        <w:t>Giải Nhì Sáng Tạo Khoa Học - Liên H</w:t>
-      </w:r>
-      <w:r>
-        <w:rPr>
-          <w:rFonts w:ascii="Segoe UI" w:hAnsi="Segoe UI" w:cs="Segoe UI"/>
-          <w:color w:val="000000"/>
-          <w:sz w:val="23"/>
-          <w:szCs w:val="23"/>
-        </w:rPr>
-        <w:t>i</w:t>
-      </w:r>
-      <w:r>
-        <w:rPr>
-          <w:rFonts w:ascii="Segoe UI" w:hAnsi="Segoe UI" w:cs="Segoe UI"/>
-          <w:color w:val="000000"/>
-          <w:sz w:val="23"/>
-          <w:szCs w:val="23"/>
-        </w:rPr>
-        <w:t>ệp KHKT</w:t>
-      </w:r>
-      <w:r>
-        <w:rPr>
-          <w:rFonts w:ascii="Segoe UI" w:hAnsi="Segoe UI" w:cs="Segoe UI"/>
-          <w:color w:val="000000"/>
-          <w:sz w:val="23"/>
-          <w:szCs w:val="23"/>
-        </w:rPr>
-        <w:t xml:space="preserve"> tỉnh</w:t>
-      </w:r>
+        <w:pStyle w:val="ThngthngWeb"/>
+        <w:spacing w:line="360" w:lineRule="auto"/>
+        <w:rPr>
+          <w:rFonts w:ascii="Segoe UI" w:hAnsi="Segoe UI" w:cs="Segoe UI"/>
+          <w:color w:val="000000"/>
+          <w:sz w:val="23"/>
+          <w:szCs w:val="23"/>
+        </w:rPr>
+      </w:pPr>
       <w:bookmarkStart w:id="0" w:name="_GoBack"/>
       <w:bookmarkEnd w:id="0"/>
       <w:r>
         <w:rPr>
           <w:rFonts w:ascii="Segoe UI" w:hAnsi="Segoe UI" w:cs="Segoe UI"/>
+        </w:rPr>
+        <w:t>Đề tài: “</w:t>
+      </w:r>
+      <w:r>
+        <w:rPr>
+          <w:rFonts w:ascii="Segoe UI" w:hAnsi="Segoe UI" w:cs="Segoe UI"/>
+          <w:color w:val="000000"/>
+          <w:sz w:val="23"/>
+          <w:szCs w:val="23"/>
+        </w:rPr>
+        <w:t>iSystem – Hệ thống hỗ trợ điều khiển thiết bị điện cho người câm điếc</w:t>
+      </w:r>
+      <w:r>
+        <w:rPr>
+          <w:rFonts w:ascii="Segoe UI" w:hAnsi="Segoe UI" w:cs="Segoe UI"/>
+          <w:color w:val="000000"/>
+          <w:sz w:val="23"/>
+          <w:szCs w:val="23"/>
+        </w:rPr>
+        <w:t>”</w:t>
+      </w:r>
+    </w:p>
+    <w:p>
+      <w:pPr>
+        <w:pStyle w:val="oancuaDanhsach"/>
+        <w:numPr>
+          <w:ilvl w:val="0"/>
+          <w:numId w:val="1"/>
+        </w:numPr>
+        <w:spacing w:line="360" w:lineRule="auto"/>
+        <w:rPr>
+          <w:rFonts w:ascii="Segoe UI" w:hAnsi="Segoe UI" w:cs="Segoe UI"/>
+        </w:rPr>
+      </w:pPr>
+      <w:r>
+        <w:rPr>
+          <w:rFonts w:ascii="Segoe UI" w:hAnsi="Segoe UI" w:cs="Segoe UI"/>
+        </w:rPr>
+        <w:t xml:space="preserve">Giải </w:t>
+      </w:r>
+      <w:r>
+        <w:rPr>
+          <w:rFonts w:ascii="Segoe UI" w:hAnsi="Segoe UI" w:cs="Segoe UI"/>
+        </w:rPr>
+        <w:t>Sản phẩm Sáng Tạo cuộc thi App Inventor cấp trường 2015</w:t>
+      </w:r>
+    </w:p>
+    <w:p>
+      <w:pPr>
+        <w:pStyle w:val="oancuaDanhsach"/>
+        <w:numPr>
+          <w:ilvl w:val="0"/>
+          <w:numId w:val="1"/>
+        </w:numPr>
+        <w:spacing w:line="360" w:lineRule="auto"/>
+        <w:rPr>
+          <w:rFonts w:ascii="Segoe UI" w:hAnsi="Segoe UI" w:cs="Segoe UI"/>
+        </w:rPr>
+      </w:pPr>
+      <w:r>
+        <w:rPr>
+          <w:rFonts w:ascii="Segoe UI" w:hAnsi="Segoe UI" w:cs="Segoe UI"/>
+        </w:rPr>
+        <w:t>Giải KK Sidea cấp trường 2016</w:t>
+      </w:r>
+    </w:p>
+    <w:p>
+      <w:pPr>
+        <w:spacing w:line="360" w:lineRule="auto"/>
+        <w:rPr>
+          <w:rFonts w:ascii="Segoe UI" w:hAnsi="Segoe UI" w:cs="Segoe UI"/>
+        </w:rPr>
+      </w:pPr>
+      <w:r>
+        <w:rPr>
+          <w:rFonts w:ascii="Segoe UI" w:hAnsi="Segoe UI" w:cs="Segoe UI"/>
+        </w:rPr>
+        <w:t>Đề tài: “Hanova - Mạng cảm biến nông nghiệp”</w:t>
+      </w:r>
+    </w:p>
+    <w:p>
+      <w:pPr>
+        <w:pStyle w:val="oancuaDanhsach"/>
+        <w:numPr>
+          <w:ilvl w:val="0"/>
+          <w:numId w:val="1"/>
+        </w:numPr>
+        <w:spacing w:line="360" w:lineRule="auto"/>
+        <w:rPr>
+          <w:rFonts w:ascii="Segoe UI" w:hAnsi="Segoe UI" w:cs="Segoe UI"/>
+        </w:rPr>
+      </w:pPr>
+      <w:r>
+        <w:rPr>
+          <w:rFonts w:ascii="Segoe UI" w:hAnsi="Segoe UI" w:cs="Segoe UI"/>
+          <w:color w:val="000000"/>
+          <w:sz w:val="23"/>
+          <w:szCs w:val="23"/>
+        </w:rPr>
+        <w:t>Giải Nhất cuộc thi Nasa Space Apps Challenge 2016 cấp toàn Quốc</w:t>
+      </w:r>
+    </w:p>
+    <w:p>
+      <w:pPr>
+        <w:spacing w:line="360" w:lineRule="auto"/>
+        <w:rPr>
+          <w:rFonts w:ascii="Segoe UI" w:hAnsi="Segoe UI" w:cs="Segoe UI"/>
+        </w:rPr>
+      </w:pPr>
+      <w:r>
+        <w:rPr>
+          <w:rFonts w:ascii="Segoe UI" w:hAnsi="Segoe UI" w:cs="Segoe UI"/>
+        </w:rPr>
+        <w:t>Đề tài: “Gậy thông minh hỗ trợ người mù”</w:t>
+      </w:r>
+    </w:p>
+    <w:p>
+      <w:pPr>
+        <w:pStyle w:val="oancuaDanhsach"/>
+        <w:numPr>
+          <w:ilvl w:val="0"/>
+          <w:numId w:val="1"/>
+        </w:numPr>
+        <w:spacing w:line="360" w:lineRule="auto"/>
+        <w:rPr>
+          <w:rFonts w:ascii="Segoe UI" w:hAnsi="Segoe UI" w:cs="Segoe UI"/>
+        </w:rPr>
+      </w:pPr>
+      <w:r>
+        <w:rPr>
+          <w:rFonts w:ascii="Segoe UI" w:hAnsi="Segoe UI" w:cs="Segoe UI"/>
+          <w:color w:val="000000"/>
+          <w:sz w:val="23"/>
+          <w:szCs w:val="23"/>
+        </w:rPr>
+        <w:t xml:space="preserve">Huy chương Bạc Liên Hoan Sáng Tạo Trẻ Tp Hồ Chí Minh </w:t>
+      </w:r>
+      <w:r>
+        <w:rPr>
+          <w:rFonts w:ascii="Segoe UI" w:hAnsi="Segoe UI" w:cs="Segoe UI"/>
+          <w:color w:val="000000"/>
+          <w:sz w:val="23"/>
+          <w:szCs w:val="23"/>
+        </w:rPr>
+        <w:t>11/</w:t>
+      </w:r>
+      <w:r>
+        <w:rPr>
+          <w:rFonts w:ascii="Segoe UI" w:hAnsi="Segoe UI" w:cs="Segoe UI"/>
+          <w:color w:val="000000"/>
+          <w:sz w:val="23"/>
+          <w:szCs w:val="23"/>
+        </w:rPr>
+        <w:t>2016</w:t>
+      </w:r>
+    </w:p>
+    <w:p>
+      <w:pPr>
+        <w:spacing w:line="360" w:lineRule="auto"/>
+        <w:rPr>
+          <w:rFonts w:ascii="Segoe UI" w:hAnsi="Segoe UI" w:cs="Segoe UI"/>
+        </w:rPr>
+      </w:pPr>
+      <w:r>
+        <w:rPr>
+          <w:rFonts w:ascii="Segoe UI" w:hAnsi="Segoe UI" w:cs="Segoe UI"/>
+        </w:rPr>
+        <w:t>Đề tài: “iGloves – găng tay thông minh hỗ trợ giao tiếp cho người câm điếc”</w:t>
+      </w:r>
+    </w:p>
+    <w:p>
+      <w:pPr>
+        <w:pStyle w:val="oancuaDanhsach"/>
+        <w:numPr>
+          <w:ilvl w:val="0"/>
+          <w:numId w:val="1"/>
+        </w:numPr>
+        <w:spacing w:line="360" w:lineRule="auto"/>
+        <w:rPr>
+          <w:rFonts w:ascii="Segoe UI" w:hAnsi="Segoe UI" w:cs="Segoe UI"/>
+        </w:rPr>
+      </w:pPr>
+      <w:r>
+        <w:rPr>
+          <w:rFonts w:ascii="Segoe UI" w:hAnsi="Segoe UI" w:cs="Segoe UI"/>
+          <w:color w:val="000000"/>
+          <w:sz w:val="23"/>
+          <w:szCs w:val="23"/>
+        </w:rPr>
+        <w:t xml:space="preserve">Giải Nhì toàn cuộc cuộc thi Nhà Sáng Tạo Việt Nam với Intel Edison </w:t>
+      </w:r>
+      <w:r>
+        <w:rPr>
+          <w:rFonts w:ascii="Segoe UI" w:hAnsi="Segoe UI" w:cs="Segoe UI"/>
+          <w:color w:val="000000"/>
+          <w:sz w:val="23"/>
+          <w:szCs w:val="23"/>
+        </w:rPr>
+        <w:t>12/</w:t>
+      </w:r>
+      <w:r>
+        <w:rPr>
+          <w:rFonts w:ascii="Segoe UI" w:hAnsi="Segoe UI" w:cs="Segoe UI"/>
+          <w:color w:val="000000"/>
+          <w:sz w:val="23"/>
+          <w:szCs w:val="23"/>
+        </w:rPr>
+        <w:t>2016</w:t>
+      </w:r>
+    </w:p>
+    <w:p>
+      <w:pPr>
+        <w:pStyle w:val="oancuaDanhsach"/>
+        <w:numPr>
+          <w:ilvl w:val="0"/>
+          <w:numId w:val="1"/>
+        </w:numPr>
+        <w:spacing w:line="360" w:lineRule="auto"/>
+        <w:rPr>
+          <w:rFonts w:ascii="Segoe UI" w:hAnsi="Segoe UI" w:cs="Segoe UI"/>
+        </w:rPr>
+      </w:pPr>
+      <w:r>
+        <w:rPr>
+          <w:rFonts w:ascii="Segoe UI" w:hAnsi="Segoe UI" w:cs="Segoe UI"/>
+          <w:color w:val="000000"/>
+          <w:sz w:val="23"/>
+          <w:szCs w:val="23"/>
+        </w:rPr>
+        <w:t xml:space="preserve">Huy chương Bạc Liên Hoan Sáng Tạo Trẻ Tp Hồ Chí Minh </w:t>
+      </w:r>
+      <w:r>
+        <w:rPr>
+          <w:rFonts w:ascii="Segoe UI" w:hAnsi="Segoe UI" w:cs="Segoe UI"/>
+          <w:color w:val="000000"/>
+          <w:sz w:val="23"/>
+          <w:szCs w:val="23"/>
+        </w:rPr>
+        <w:t>12/</w:t>
+      </w:r>
+      <w:r>
+        <w:rPr>
+          <w:rFonts w:ascii="Segoe UI" w:hAnsi="Segoe UI" w:cs="Segoe UI"/>
+          <w:color w:val="000000"/>
+          <w:sz w:val="23"/>
+          <w:szCs w:val="23"/>
+        </w:rPr>
+        <w:t>2017</w:t>
+      </w:r>
+    </w:p>
+    <w:p>
+      <w:pPr>
+        <w:pStyle w:val="oancuaDanhsach"/>
+        <w:numPr>
+          <w:ilvl w:val="0"/>
+          <w:numId w:val="1"/>
+        </w:numPr>
+        <w:spacing w:line="360" w:lineRule="auto"/>
+        <w:rPr>
+          <w:rFonts w:ascii="Segoe UI" w:hAnsi="Segoe UI" w:cs="Segoe UI"/>
+        </w:rPr>
+      </w:pPr>
+      <w:r>
+        <w:rPr>
+          <w:rFonts w:ascii="Segoe UI" w:hAnsi="Segoe UI" w:cs="Segoe UI"/>
+          <w:color w:val="000000"/>
+          <w:sz w:val="23"/>
+          <w:szCs w:val="23"/>
+        </w:rPr>
+        <w:t>Giải Nhì Sáng Tạo Khoa Học - Liên H</w:t>
+      </w:r>
+      <w:r>
+        <w:rPr>
+          <w:rFonts w:ascii="Segoe UI" w:hAnsi="Segoe UI" w:cs="Segoe UI"/>
+          <w:color w:val="000000"/>
+          <w:sz w:val="23"/>
+          <w:szCs w:val="23"/>
+        </w:rPr>
+        <w:t>i</w:t>
+      </w:r>
+      <w:r>
+        <w:rPr>
+          <w:rFonts w:ascii="Segoe UI" w:hAnsi="Segoe UI" w:cs="Segoe UI"/>
+          <w:color w:val="000000"/>
+          <w:sz w:val="23"/>
+          <w:szCs w:val="23"/>
+        </w:rPr>
+        <w:t>ệp KHKT</w:t>
+      </w:r>
+      <w:r>
+        <w:rPr>
+          <w:rFonts w:ascii="Segoe UI" w:hAnsi="Segoe UI" w:cs="Segoe UI"/>
+          <w:color w:val="000000"/>
+          <w:sz w:val="23"/>
+          <w:szCs w:val="23"/>
+        </w:rPr>
+        <w:t xml:space="preserve"> tỉnh</w:t>
+      </w:r>
+      <w:r>
+        <w:rPr>
+          <w:rFonts w:ascii="Segoe UI" w:hAnsi="Segoe UI" w:cs="Segoe UI"/>
           <w:color w:val="000000"/>
           <w:sz w:val="23"/>
           <w:szCs w:val="23"/>
@@ -547,7 +653,8 @@
           <w:sz w:val="23"/>
           <w:szCs w:val="23"/>
         </w:rPr>
-        <w:t>Máy dọn rác v1.0 v2.0</w:t>
+        <w:lastRenderedPageBreak/>
+        <w:t>Smart Ruler – Thiết bị đa năng chống khuyêt tật học đường và hỗ trợ học tập cho học sinh</w:t>
       </w:r>
     </w:p>
     <w:p>
@@ -572,7 +679,7 @@
           <w:sz w:val="23"/>
           <w:szCs w:val="23"/>
         </w:rPr>
-        <w:t>Smart Ruler – Thiết bị đa năng chống khuyêt tật học đường và hỗ trợ học tập cho học sinh</w:t>
+        <w:t>T-res Robot thông minh hỗ trợ học tập v1.0 v2.0</w:t>
       </w:r>
     </w:p>
     <w:p>
@@ -597,7 +704,16 @@
           <w:sz w:val="23"/>
           <w:szCs w:val="23"/>
         </w:rPr>
-        <w:t>T-res Robot thông minh hỗ trợ học tập v1.0 v2.0</w:t>
+        <w:t xml:space="preserve">Hanova - </w:t>
+      </w:r>
+      <w:r>
+        <w:rPr>
+          <w:rFonts w:ascii="Segoe UI" w:hAnsi="Segoe UI" w:cs="Segoe UI"/>
+          <w:color w:val="000000"/>
+          <w:sz w:val="23"/>
+          <w:szCs w:val="23"/>
+        </w:rPr>
+        <w:t>Mạng cảm biến nông nghiệp</w:t>
       </w:r>
     </w:p>
     <w:p>
@@ -622,7 +738,7 @@
           <w:sz w:val="23"/>
           <w:szCs w:val="23"/>
         </w:rPr>
-        <w:t>Mạng cảm biến nông nghiệp</w:t>
+        <w:t>Gậy thông minh hỗ trợ người mù</w:t>
       </w:r>
     </w:p>
     <w:p>
@@ -673,27 +789,6 @@
           <w:szCs w:val="23"/>
         </w:rPr>
         <w:t>iGloves – Găng tay thông minh hỗ trợ giao tiếp cho người câm điếc</w:t>
-      </w:r>
-    </w:p>
-    <w:p>
-      <w:pPr>
-        <w:pStyle w:val="ThngthngWeb"/>
-        <w:spacing w:line="360" w:lineRule="auto"/>
-        <w:rPr>
-          <w:rFonts w:ascii="Segoe UI" w:hAnsi="Segoe UI" w:cs="Segoe UI"/>
-          <w:color w:val="000000"/>
-          <w:sz w:val="23"/>
-          <w:szCs w:val="23"/>
-        </w:rPr>
-      </w:pPr>
-      <w:r>
-        <w:rPr>
-          <w:rFonts w:ascii="Segoe UI" w:hAnsi="Segoe UI" w:cs="Segoe UI"/>
-          <w:color w:val="000000"/>
-          <w:sz w:val="23"/>
-          <w:szCs w:val="23"/>
-        </w:rPr>
-        <w:t xml:space="preserve">Hình ảnh dự án: </w:t>
       </w:r>
     </w:p>
     <w:p>
@@ -1428,7 +1523,6 @@
     <w:name w:val="Normal (Web)"/>
     <w:basedOn w:val="Binhthng"/>
     <w:uiPriority w:val="99"/>
-    <w:semiHidden/>
     <w:unhideWhenUsed/>
     <w:rsid w:val="00AE0657"/>
     <w:pPr>

</xml_diff>